<commit_message>
Added and changes some documents for final demo
</commit_message>
<xml_diff>
--- a/Documenten/Ontwerpen/Analyse.docx
+++ b/Documenten/Ontwerpen/Analyse.docx
@@ -33,19 +33,7 @@
         <w:rPr>
           <w:lang w:val="nl-NL"/>
         </w:rPr>
-        <w:t xml:space="preserve">De VSR KMS is een applicatie waar gebruikers VSR metingen (zie </w:t>
-      </w:r>
-      <w:r>
-        <w:rPr>
-          <w:lang w:val="nl-NL"/>
-        </w:rPr>
-        <w:t>https://www.vsr-schoonmaak.nl/vsr-keurmerk</w:t>
-      </w:r>
-      <w:r>
-        <w:rPr>
-          <w:lang w:val="nl-NL"/>
-        </w:rPr>
-        <w:t>) kunnen lopen</w:t>
+        <w:t>De VSR KMS is een applicatie waar gebruikers VSR metingen (zie https://www.vsr-schoonmaak.nl/vsr-keurmerk) kunnen lopen</w:t>
       </w:r>
       <w:r>
         <w:rPr>
@@ -590,13 +578,7 @@
               <w:rPr>
                 <w:lang w:val="nl-NL"/>
               </w:rPr>
-              <w:t>Een startscherm de klaargezette metingen. In deze lijst is te zien of de meting al wel/niet gedownload Is naar de device.</w:t>
-            </w:r>
-            <w:r>
-              <w:rPr>
-                <w:lang w:val="nl-NL"/>
-              </w:rPr>
-              <w:t xml:space="preserve"> Ook de projectinformatie is hier zichtbaar.</w:t>
+              <w:t>Er is een startscherm met klaargezette metingen. In deze lijst is te zien of de meting al wel/niet gedownload Is naar de device. Ook de projectinformatie is hier zichtbaar.</w:t>
             </w:r>
           </w:p>
         </w:tc>
@@ -2483,14 +2465,135 @@
           </w:p>
         </w:tc>
       </w:tr>
+      <w:tr>
+        <w:tc>
+          <w:tcPr>
+            <w:tcW w:w="3681" w:type="dxa"/>
+            <w:tcBorders>
+              <w:top w:val="single" w:sz="4" w:space="0" w:color="auto"/>
+              <w:left w:val="single" w:sz="4" w:space="0" w:color="auto"/>
+              <w:bottom w:val="single" w:sz="4" w:space="0" w:color="auto"/>
+              <w:right w:val="single" w:sz="4" w:space="0" w:color="auto"/>
+            </w:tcBorders>
+          </w:tcPr>
+          <w:p>
+            <w:pPr>
+              <w:rPr>
+                <w:lang w:val="nl-NL"/>
+              </w:rPr>
+            </w:pPr>
+            <w:r>
+              <w:rPr>
+                <w:lang w:val="nl-NL"/>
+              </w:rPr>
+              <w:t>De gebruiker kan het aantal fouten op een gekozen element aanpassen.</w:t>
+            </w:r>
+          </w:p>
+        </w:tc>
+        <w:tc>
+          <w:tcPr>
+            <w:tcW w:w="1269" w:type="dxa"/>
+            <w:tcBorders>
+              <w:top w:val="single" w:sz="4" w:space="0" w:color="auto"/>
+              <w:left w:val="single" w:sz="4" w:space="0" w:color="auto"/>
+              <w:bottom w:val="single" w:sz="4" w:space="0" w:color="auto"/>
+              <w:right w:val="single" w:sz="4" w:space="0" w:color="auto"/>
+            </w:tcBorders>
+          </w:tcPr>
+          <w:p>
+            <w:pPr>
+              <w:jc w:val="center"/>
+              <w:rPr>
+                <w:b/>
+                <w:bCs/>
+                <w:sz w:val="36"/>
+                <w:szCs w:val="36"/>
+                <w:lang w:val="en-GB"/>
+              </w:rPr>
+            </w:pPr>
+            <w:r>
+              <w:rPr>
+                <w:b/>
+                <w:bCs/>
+                <w:sz w:val="36"/>
+                <w:szCs w:val="36"/>
+                <w:lang w:val="en-GB"/>
+              </w:rPr>
+              <w:t>X</w:t>
+            </w:r>
+          </w:p>
+        </w:tc>
+        <w:tc>
+          <w:tcPr>
+            <w:tcW w:w="1417" w:type="dxa"/>
+            <w:tcBorders>
+              <w:top w:val="single" w:sz="4" w:space="0" w:color="auto"/>
+              <w:left w:val="single" w:sz="4" w:space="0" w:color="auto"/>
+              <w:bottom w:val="single" w:sz="4" w:space="0" w:color="auto"/>
+              <w:right w:val="single" w:sz="4" w:space="0" w:color="auto"/>
+            </w:tcBorders>
+          </w:tcPr>
+          <w:p>
+            <w:pPr>
+              <w:jc w:val="center"/>
+              <w:rPr>
+                <w:b/>
+                <w:bCs/>
+                <w:sz w:val="36"/>
+                <w:szCs w:val="36"/>
+                <w:lang w:val="en-GB"/>
+              </w:rPr>
+            </w:pPr>
+          </w:p>
+        </w:tc>
+        <w:tc>
+          <w:tcPr>
+            <w:tcW w:w="1276" w:type="dxa"/>
+            <w:tcBorders>
+              <w:top w:val="single" w:sz="4" w:space="0" w:color="auto"/>
+              <w:left w:val="single" w:sz="4" w:space="0" w:color="auto"/>
+              <w:bottom w:val="single" w:sz="4" w:space="0" w:color="auto"/>
+              <w:right w:val="single" w:sz="4" w:space="0" w:color="auto"/>
+            </w:tcBorders>
+          </w:tcPr>
+          <w:p>
+            <w:pPr>
+              <w:jc w:val="center"/>
+              <w:rPr>
+                <w:b/>
+                <w:bCs/>
+                <w:sz w:val="36"/>
+                <w:szCs w:val="36"/>
+                <w:lang w:val="en-GB"/>
+              </w:rPr>
+            </w:pPr>
+          </w:p>
+        </w:tc>
+        <w:tc>
+          <w:tcPr>
+            <w:tcW w:w="1366" w:type="dxa"/>
+            <w:tcBorders>
+              <w:top w:val="single" w:sz="4" w:space="0" w:color="auto"/>
+              <w:left w:val="single" w:sz="4" w:space="0" w:color="auto"/>
+              <w:bottom w:val="single" w:sz="4" w:space="0" w:color="auto"/>
+              <w:right w:val="single" w:sz="4" w:space="0" w:color="auto"/>
+            </w:tcBorders>
+          </w:tcPr>
+          <w:p>
+            <w:pPr>
+              <w:jc w:val="center"/>
+              <w:rPr>
+                <w:b/>
+                <w:bCs/>
+                <w:sz w:val="36"/>
+                <w:szCs w:val="36"/>
+                <w:lang w:val="en-GB"/>
+              </w:rPr>
+            </w:pPr>
+          </w:p>
+        </w:tc>
+      </w:tr>
     </w:tbl>
-    <w:p>
-      <w:pPr>
-        <w:rPr>
-          <w:lang w:val="nl-NL"/>
-        </w:rPr>
-      </w:pPr>
-    </w:p>
     <w:p>
       <w:pPr>
         <w:rPr>

</xml_diff>